<commit_message>
A change to Code Smells Element 2 – Long Method
</commit_message>
<xml_diff>
--- a/Project/Phase 1/Sprint2/Bernardo Reis 57802/code_smells_element2-long method.docx
+++ b/Project/Phase 1/Sprint2/Bernardo Reis 57802/code_smells_element2-long method.docx
@@ -269,6 +269,7 @@
         <w:rPr>
           <w:b/>
           <w:bCs/>
+          <w:noProof/>
           <w:sz w:val="72"/>
           <w:szCs w:val="72"/>
           <w:lang w:val="en-US"/>
@@ -407,23 +408,7 @@
           <w:szCs w:val="24"/>
           <w:lang w:val="en-US"/>
         </w:rPr>
-        <w:t xml:space="preserve"> has </w:t>
-      </w:r>
-      <w:r>
-        <w:rPr>
-          <w:sz w:val="24"/>
-          <w:szCs w:val="24"/>
-          <w:lang w:val="en-US"/>
-        </w:rPr>
-        <w:t>361</w:t>
-      </w:r>
-      <w:r>
-        <w:rPr>
-          <w:sz w:val="24"/>
-          <w:szCs w:val="24"/>
-          <w:lang w:val="en-US"/>
-        </w:rPr>
-        <w:t xml:space="preserve"> line</w:t>
+        <w:t xml:space="preserve"> has 361 line</w:t>
       </w:r>
       <w:r>
         <w:rPr>
@@ -938,7 +923,7 @@
           <w:szCs w:val="24"/>
           <w:lang w:val="en-US"/>
         </w:rPr>
-        <w:t>There are a few solutions to this problem</w:t>
+        <w:t>There are a few solutions to this problem.</w:t>
       </w:r>
       <w:r>
         <w:rPr>
@@ -947,14 +932,6 @@
           <w:lang w:val="en-US"/>
         </w:rPr>
         <w:t xml:space="preserve"> </w:t>
-      </w:r>
-      <w:r>
-        <w:rPr>
-          <w:sz w:val="24"/>
-          <w:szCs w:val="24"/>
-          <w:lang w:val="en-US"/>
-        </w:rPr>
-        <w:t>.</w:t>
       </w:r>
       <w:r>
         <w:rPr>

</xml_diff>